<commit_message>
update references on proposal and readme
</commit_message>
<xml_diff>
--- a/Project_3_proposal.docx
+++ b/Project_3_proposal.docx
@@ -1,6 +1,6 @@
 
 <file path=word/document.xml><?xml version="1.0" encoding="utf-8"?>
-<w:document xmlns:wpc="http://schemas.microsoft.com/office/word/2010/wordprocessingCanvas" xmlns:cx="http://schemas.microsoft.com/office/drawing/2014/chartex" xmlns:cx1="http://schemas.microsoft.com/office/drawing/2015/9/8/chartex" xmlns:cx2="http://schemas.microsoft.com/office/drawing/2015/10/21/chartex" xmlns:cx3="http://schemas.microsoft.com/office/drawing/2016/5/9/chartex" xmlns:cx4="http://schemas.microsoft.com/office/drawing/2016/5/10/chartex" xmlns:cx5="http://schemas.microsoft.com/office/drawing/2016/5/11/chartex" xmlns:cx6="http://schemas.microsoft.com/office/drawing/2016/5/12/chartex" xmlns:cx7="http://schemas.microsoft.com/office/drawing/2016/5/13/chartex" xmlns:cx8="http://schemas.microsoft.com/office/drawing/2016/5/14/chartex" xmlns:mc="http://schemas.openxmlformats.org/markup-compatibility/2006" xmlns:aink="http://schemas.microsoft.com/office/drawing/2016/ink" xmlns:am3d="http://schemas.microsoft.com/office/drawing/2017/model3d" xmlns:o="urn:schemas-microsoft-com:office:office" xmlns:oel="http://schemas.microsoft.com/office/2019/extlst" xmlns:r="http://schemas.openxmlformats.org/officeDocument/2006/relationships" xmlns:m="http://schemas.openxmlformats.org/officeDocument/2006/math" xmlns:v="urn:schemas-microsoft-com:vml" xmlns:wp14="http://schemas.microsoft.com/office/word/2010/wordprocessingDrawing" xmlns:wp="http://schemas.openxmlformats.org/drawingml/2006/wordprocessingDrawing" xmlns:w10="urn:schemas-microsoft-com:office:word" xmlns:w="http://schemas.openxmlformats.org/wordprocessingml/2006/main" xmlns:w14="http://schemas.microsoft.com/office/word/2010/wordml" xmlns:w15="http://schemas.microsoft.com/office/word/2012/wordml" xmlns:w16cex="http://schemas.microsoft.com/office/word/2018/wordml/cex" xmlns:w16cid="http://schemas.microsoft.com/office/word/2016/wordml/cid" xmlns:w16="http://schemas.microsoft.com/office/word/2018/wordml" xmlns:w16du="http://schemas.microsoft.com/office/word/2023/wordml/word16du" xmlns:w16sdtdh="http://schemas.microsoft.com/office/word/2020/wordml/sdtdatahash" xmlns:w16se="http://schemas.microsoft.com/office/word/2015/wordml/symex" xmlns:wpg="http://schemas.microsoft.com/office/word/2010/wordprocessingGroup" xmlns:wpi="http://schemas.microsoft.com/office/word/2010/wordprocessingInk" xmlns:wne="http://schemas.microsoft.com/office/word/2006/wordml" xmlns:wps="http://schemas.microsoft.com/office/word/2010/wordprocessingShape" mc:Ignorable="w14 w15 w16se w16cid w16 w16cex w16sdtdh w16du wp14">
+<w:document xmlns:wpc="http://schemas.microsoft.com/office/word/2010/wordprocessingCanvas" xmlns:cx="http://schemas.microsoft.com/office/drawing/2014/chartex" xmlns:cx1="http://schemas.microsoft.com/office/drawing/2015/9/8/chartex" xmlns:cx2="http://schemas.microsoft.com/office/drawing/2015/10/21/chartex" xmlns:cx3="http://schemas.microsoft.com/office/drawing/2016/5/9/chartex" xmlns:cx4="http://schemas.microsoft.com/office/drawing/2016/5/10/chartex" xmlns:cx5="http://schemas.microsoft.com/office/drawing/2016/5/11/chartex" xmlns:cx6="http://schemas.microsoft.com/office/drawing/2016/5/12/chartex" xmlns:cx7="http://schemas.microsoft.com/office/drawing/2016/5/13/chartex" xmlns:cx8="http://schemas.microsoft.com/office/drawing/2016/5/14/chartex" xmlns:mc="http://schemas.openxmlformats.org/markup-compatibility/2006" xmlns:aink="http://schemas.microsoft.com/office/drawing/2016/ink" xmlns:am3d="http://schemas.microsoft.com/office/drawing/2017/model3d" xmlns:o="urn:schemas-microsoft-com:office:office" xmlns:oel="http://schemas.microsoft.com/office/2019/extlst" xmlns:r="http://schemas.openxmlformats.org/officeDocument/2006/relationships" xmlns:m="http://schemas.openxmlformats.org/officeDocument/2006/math" xmlns:v="urn:schemas-microsoft-com:vml" xmlns:wp14="http://schemas.microsoft.com/office/word/2010/wordprocessingDrawing" xmlns:wp="http://schemas.openxmlformats.org/drawingml/2006/wordprocessingDrawing" xmlns:w10="urn:schemas-microsoft-com:office:word" xmlns:w="http://schemas.openxmlformats.org/wordprocessingml/2006/main" xmlns:w14="http://schemas.microsoft.com/office/word/2010/wordml" xmlns:w15="http://schemas.microsoft.com/office/word/2012/wordml" xmlns:w16cex="http://schemas.microsoft.com/office/word/2018/wordml/cex" xmlns:w16cid="http://schemas.microsoft.com/office/word/2016/wordml/cid" xmlns:w16="http://schemas.microsoft.com/office/word/2018/wordml" xmlns:w16sdtdh="http://schemas.microsoft.com/office/word/2020/wordml/sdtdatahash" xmlns:w16se="http://schemas.microsoft.com/office/word/2015/wordml/symex" xmlns:wpg="http://schemas.microsoft.com/office/word/2010/wordprocessingGroup" xmlns:wpi="http://schemas.microsoft.com/office/word/2010/wordprocessingInk" xmlns:wne="http://schemas.microsoft.com/office/word/2006/wordml" xmlns:wps="http://schemas.microsoft.com/office/word/2010/wordprocessingShape" mc:Ignorable="w14 w15 w16se w16cid w16 w16cex w16sdtdh wp14">
   <w:body>
     <w:p>
       <w:r>
@@ -283,19 +283,7 @@
           <w:szCs w:val="23"/>
           <w:shd w:val="clear" w:color="auto" w:fill="F8F8F8"/>
         </w:rPr>
-        <w:t xml:space="preserve">Time </w:t>
-      </w:r>
-      <w:r>
-        <w:rPr>
-          <w:rFonts w:ascii="Arial" w:hAnsi="Arial" w:cs="Arial"/>
-          <w:b/>
-          <w:bCs/>
-          <w:color w:val="1D1C1D"/>
-          <w:sz w:val="23"/>
-          <w:szCs w:val="23"/>
-          <w:shd w:val="clear" w:color="auto" w:fill="F8F8F8"/>
-        </w:rPr>
-        <w:t>Series Analysis:</w:t>
+        <w:t>Time Series Analysis:</w:t>
       </w:r>
       <w:r>
         <w:rPr>
@@ -324,89 +312,27 @@
           <w:szCs w:val="23"/>
           <w:shd w:val="clear" w:color="auto" w:fill="F8F8F8"/>
         </w:rPr>
-        <w:t>How has the global inflation rate changed</w:t>
-      </w:r>
-      <w:r>
-        <w:rPr>
-          <w:rFonts w:ascii="Arial" w:hAnsi="Arial" w:cs="Arial"/>
-          <w:color w:val="1D1C1D"/>
-          <w:sz w:val="23"/>
-          <w:szCs w:val="23"/>
-          <w:shd w:val="clear" w:color="auto" w:fill="F8F8F8"/>
-        </w:rPr>
-        <w:t xml:space="preserve"> over </w:t>
-      </w:r>
-      <w:r>
-        <w:rPr>
-          <w:rFonts w:ascii="Arial" w:hAnsi="Arial" w:cs="Arial"/>
-          <w:color w:val="1D1C1D"/>
-          <w:sz w:val="23"/>
-          <w:szCs w:val="23"/>
-          <w:shd w:val="clear" w:color="auto" w:fill="F8F8F8"/>
-        </w:rPr>
-        <w:t xml:space="preserve">the </w:t>
-      </w:r>
-      <w:proofErr w:type="gramStart"/>
-      <w:r>
-        <w:rPr>
-          <w:rFonts w:ascii="Arial" w:hAnsi="Arial" w:cs="Arial"/>
-          <w:color w:val="1D1C1D"/>
-          <w:sz w:val="23"/>
-          <w:szCs w:val="23"/>
-          <w:shd w:val="clear" w:color="auto" w:fill="F8F8F8"/>
-        </w:rPr>
-        <w:t>year</w:t>
-      </w:r>
-      <w:proofErr w:type="gramEnd"/>
-      <w:r>
-        <w:rPr>
-          <w:rFonts w:ascii="Arial" w:hAnsi="Arial" w:cs="Arial"/>
-          <w:color w:val="1D1C1D"/>
-          <w:sz w:val="23"/>
-          <w:szCs w:val="23"/>
-          <w:shd w:val="clear" w:color="auto" w:fill="F8F8F8"/>
-        </w:rPr>
-        <w:t xml:space="preserve"> </w:t>
-      </w:r>
-      <w:r>
-        <w:rPr>
-          <w:rFonts w:ascii="Arial" w:hAnsi="Arial" w:cs="Arial"/>
-          <w:color w:val="1D1C1D"/>
-          <w:sz w:val="23"/>
-          <w:szCs w:val="23"/>
-          <w:shd w:val="clear" w:color="auto" w:fill="F8F8F8"/>
-        </w:rPr>
-        <w:t>2002-2022</w:t>
-      </w:r>
-      <w:r>
-        <w:rPr>
-          <w:rFonts w:ascii="Arial" w:hAnsi="Arial" w:cs="Arial"/>
-          <w:color w:val="1D1C1D"/>
-          <w:sz w:val="23"/>
-          <w:szCs w:val="23"/>
-          <w:shd w:val="clear" w:color="auto" w:fill="F8F8F8"/>
-        </w:rPr>
-        <w:t>?</w:t>
-      </w:r>
-      <w:r>
-        <w:rPr>
-          <w:rFonts w:ascii="Arial" w:hAnsi="Arial" w:cs="Arial"/>
-          <w:color w:val="1D1C1D"/>
-          <w:sz w:val="23"/>
-          <w:szCs w:val="23"/>
-          <w:shd w:val="clear" w:color="auto" w:fill="F8F8F8"/>
-        </w:rPr>
-        <w:t xml:space="preserve"> </w:t>
-      </w:r>
-      <w:r>
-        <w:rPr>
-          <w:rFonts w:ascii="Arial" w:hAnsi="Arial" w:cs="Arial"/>
-          <w:color w:val="1D1C1D"/>
-          <w:sz w:val="23"/>
-          <w:szCs w:val="23"/>
-          <w:shd w:val="clear" w:color="auto" w:fill="F8F8F8"/>
-        </w:rPr>
-        <w:t xml:space="preserve">What are the </w:t>
+        <w:t xml:space="preserve">How has the global inflation rate changed over </w:t>
+      </w:r>
+      <w:r>
+        <w:rPr>
+          <w:rFonts w:ascii="Arial" w:hAnsi="Arial" w:cs="Arial"/>
+          <w:color w:val="1D1C1D"/>
+          <w:sz w:val="23"/>
+          <w:szCs w:val="23"/>
+          <w:shd w:val="clear" w:color="auto" w:fill="F8F8F8"/>
+        </w:rPr>
+        <w:t xml:space="preserve">the year </w:t>
+      </w:r>
+      <w:r>
+        <w:rPr>
+          <w:rFonts w:ascii="Arial" w:hAnsi="Arial" w:cs="Arial"/>
+          <w:color w:val="1D1C1D"/>
+          <w:sz w:val="23"/>
+          <w:szCs w:val="23"/>
+          <w:shd w:val="clear" w:color="auto" w:fill="F8F8F8"/>
+        </w:rPr>
+        <w:t xml:space="preserve">2002-2022? What are the </w:t>
       </w:r>
       <w:r>
         <w:rPr>
@@ -763,7 +689,17 @@
           <w:szCs w:val="23"/>
           <w:shd w:val="clear" w:color="auto" w:fill="F8F8F8"/>
         </w:rPr>
-        <w:t xml:space="preserve">- Kim </w:t>
+        <w:t xml:space="preserve"> &amp;</w:t>
+      </w:r>
+      <w:r>
+        <w:rPr>
+          <w:rFonts w:ascii="Arial" w:hAnsi="Arial" w:cs="Arial"/>
+          <w:color w:val="1D1C1D"/>
+          <w:sz w:val="23"/>
+          <w:szCs w:val="23"/>
+          <w:shd w:val="clear" w:color="auto" w:fill="F8F8F8"/>
+        </w:rPr>
+        <w:t xml:space="preserve"> Kim </w:t>
       </w:r>
       <w:r>
         <w:rPr>
@@ -774,6 +710,16 @@
           <w:shd w:val="clear" w:color="auto" w:fill="F8F8F8"/>
         </w:rPr>
         <w:t xml:space="preserve">Aissa </w:t>
+      </w:r>
+      <w:r>
+        <w:rPr>
+          <w:rFonts w:ascii="Arial" w:hAnsi="Arial" w:cs="Arial"/>
+          <w:color w:val="1D1C1D"/>
+          <w:sz w:val="23"/>
+          <w:szCs w:val="23"/>
+          <w:shd w:val="clear" w:color="auto" w:fill="F8F8F8"/>
+        </w:rPr>
+        <w:t xml:space="preserve">- </w:t>
       </w:r>
       <w:r>
         <w:rPr>
@@ -826,7 +772,49 @@
           <w:szCs w:val="23"/>
           <w:shd w:val="clear" w:color="auto" w:fill="F8F8F8"/>
         </w:rPr>
-        <w:t xml:space="preserve"> creation- Liseth Rubio</w:t>
+        <w:t xml:space="preserve"> creation</w:t>
+      </w:r>
+      <w:r>
+        <w:rPr>
+          <w:rFonts w:ascii="Arial" w:hAnsi="Arial" w:cs="Arial"/>
+          <w:color w:val="1D1C1D"/>
+          <w:sz w:val="23"/>
+          <w:szCs w:val="23"/>
+          <w:shd w:val="clear" w:color="auto" w:fill="F8F8F8"/>
+        </w:rPr>
+        <w:t xml:space="preserve"> </w:t>
+      </w:r>
+      <w:r>
+        <w:rPr>
+          <w:rFonts w:ascii="Arial" w:hAnsi="Arial" w:cs="Arial"/>
+          <w:color w:val="1D1C1D"/>
+          <w:sz w:val="23"/>
+          <w:szCs w:val="23"/>
+          <w:shd w:val="clear" w:color="auto" w:fill="F8F8F8"/>
+        </w:rPr>
+        <w:t xml:space="preserve">- </w:t>
+      </w:r>
+      <w:proofErr w:type="spellStart"/>
+      <w:r>
+        <w:rPr>
+          <w:rFonts w:ascii="Arial" w:hAnsi="Arial" w:cs="Arial"/>
+          <w:color w:val="1D1C1D"/>
+          <w:sz w:val="23"/>
+          <w:szCs w:val="23"/>
+          <w:shd w:val="clear" w:color="auto" w:fill="F8F8F8"/>
+        </w:rPr>
+        <w:t>Liseth</w:t>
+      </w:r>
+      <w:proofErr w:type="spellEnd"/>
+      <w:r>
+        <w:rPr>
+          <w:rFonts w:ascii="Arial" w:hAnsi="Arial" w:cs="Arial"/>
+          <w:color w:val="1D1C1D"/>
+          <w:sz w:val="23"/>
+          <w:szCs w:val="23"/>
+          <w:shd w:val="clear" w:color="auto" w:fill="F8F8F8"/>
+        </w:rPr>
+        <w:t xml:space="preserve"> Rubio</w:t>
       </w:r>
     </w:p>
     <w:p>
@@ -867,7 +855,29 @@
           <w:szCs w:val="23"/>
           <w:shd w:val="clear" w:color="auto" w:fill="F8F8F8"/>
         </w:rPr>
-        <w:t xml:space="preserve">- Derilee Walters &amp; </w:t>
+        <w:t xml:space="preserve">- </w:t>
+      </w:r>
+      <w:proofErr w:type="spellStart"/>
+      <w:r>
+        <w:rPr>
+          <w:rFonts w:ascii="Arial" w:hAnsi="Arial" w:cs="Arial"/>
+          <w:color w:val="1D1C1D"/>
+          <w:sz w:val="23"/>
+          <w:szCs w:val="23"/>
+          <w:shd w:val="clear" w:color="auto" w:fill="F8F8F8"/>
+        </w:rPr>
+        <w:t>Derilee</w:t>
+      </w:r>
+      <w:proofErr w:type="spellEnd"/>
+      <w:r>
+        <w:rPr>
+          <w:rFonts w:ascii="Arial" w:hAnsi="Arial" w:cs="Arial"/>
+          <w:color w:val="1D1C1D"/>
+          <w:sz w:val="23"/>
+          <w:szCs w:val="23"/>
+          <w:shd w:val="clear" w:color="auto" w:fill="F8F8F8"/>
+        </w:rPr>
+        <w:t xml:space="preserve"> Walters &amp; </w:t>
       </w:r>
       <w:proofErr w:type="spellStart"/>
       <w:r>
@@ -921,6 +931,38 @@
           <w:t>Global Inflation Dataset - (1970~2022) (kaggle.com)</w:t>
         </w:r>
       </w:hyperlink>
+      <w:r>
+        <w:rPr>
+          <w:rStyle w:val="Hyperlink"/>
+        </w:rPr>
+        <w:t xml:space="preserve"> </w:t>
+      </w:r>
+      <w:r>
+        <w:rPr>
+          <w:rStyle w:val="Hyperlink"/>
+          <w:color w:val="000000" w:themeColor="text1"/>
+          <w:u w:val="none"/>
+        </w:rPr>
+        <w:t xml:space="preserve">– Author: </w:t>
+      </w:r>
+      <w:proofErr w:type="spellStart"/>
+      <w:r>
+        <w:rPr>
+          <w:rStyle w:val="Hyperlink"/>
+          <w:color w:val="000000" w:themeColor="text1"/>
+          <w:u w:val="none"/>
+        </w:rPr>
+        <w:t>Belayet</w:t>
+      </w:r>
+      <w:proofErr w:type="spellEnd"/>
+      <w:r>
+        <w:rPr>
+          <w:rStyle w:val="Hyperlink"/>
+          <w:color w:val="000000" w:themeColor="text1"/>
+          <w:u w:val="none"/>
+        </w:rPr>
+        <w:t xml:space="preserve"> Hossain</w:t>
+      </w:r>
     </w:p>
     <w:p>
       <w:pPr>
@@ -955,7 +997,7 @@
 </file>
 
 <file path=word/numbering.xml><?xml version="1.0" encoding="utf-8"?>
-<w:numbering xmlns:wpc="http://schemas.microsoft.com/office/word/2010/wordprocessingCanvas" xmlns:cx="http://schemas.microsoft.com/office/drawing/2014/chartex" xmlns:cx1="http://schemas.microsoft.com/office/drawing/2015/9/8/chartex" xmlns:cx2="http://schemas.microsoft.com/office/drawing/2015/10/21/chartex" xmlns:cx3="http://schemas.microsoft.com/office/drawing/2016/5/9/chartex" xmlns:cx4="http://schemas.microsoft.com/office/drawing/2016/5/10/chartex" xmlns:cx5="http://schemas.microsoft.com/office/drawing/2016/5/11/chartex" xmlns:cx6="http://schemas.microsoft.com/office/drawing/2016/5/12/chartex" xmlns:cx7="http://schemas.microsoft.com/office/drawing/2016/5/13/chartex" xmlns:cx8="http://schemas.microsoft.com/office/drawing/2016/5/14/chartex" xmlns:mc="http://schemas.openxmlformats.org/markup-compatibility/2006" xmlns:aink="http://schemas.microsoft.com/office/drawing/2016/ink" xmlns:am3d="http://schemas.microsoft.com/office/drawing/2017/model3d" xmlns:o="urn:schemas-microsoft-com:office:office" xmlns:oel="http://schemas.microsoft.com/office/2019/extlst" xmlns:r="http://schemas.openxmlformats.org/officeDocument/2006/relationships" xmlns:m="http://schemas.openxmlformats.org/officeDocument/2006/math" xmlns:v="urn:schemas-microsoft-com:vml" xmlns:wp14="http://schemas.microsoft.com/office/word/2010/wordprocessingDrawing" xmlns:wp="http://schemas.openxmlformats.org/drawingml/2006/wordprocessingDrawing" xmlns:w10="urn:schemas-microsoft-com:office:word" xmlns:w="http://schemas.openxmlformats.org/wordprocessingml/2006/main" xmlns:w14="http://schemas.microsoft.com/office/word/2010/wordml" xmlns:w15="http://schemas.microsoft.com/office/word/2012/wordml" xmlns:w16cex="http://schemas.microsoft.com/office/word/2018/wordml/cex" xmlns:w16cid="http://schemas.microsoft.com/office/word/2016/wordml/cid" xmlns:w16="http://schemas.microsoft.com/office/word/2018/wordml" xmlns:w16du="http://schemas.microsoft.com/office/word/2023/wordml/word16du" xmlns:w16sdtdh="http://schemas.microsoft.com/office/word/2020/wordml/sdtdatahash" xmlns:w16se="http://schemas.microsoft.com/office/word/2015/wordml/symex" xmlns:wpg="http://schemas.microsoft.com/office/word/2010/wordprocessingGroup" xmlns:wpi="http://schemas.microsoft.com/office/word/2010/wordprocessingInk" xmlns:wne="http://schemas.microsoft.com/office/word/2006/wordml" xmlns:wps="http://schemas.microsoft.com/office/word/2010/wordprocessingShape" mc:Ignorable="w14 w15 w16se w16cid w16 w16cex w16sdtdh w16du wp14">
+<w:numbering xmlns:wpc="http://schemas.microsoft.com/office/word/2010/wordprocessingCanvas" xmlns:cx="http://schemas.microsoft.com/office/drawing/2014/chartex" xmlns:cx1="http://schemas.microsoft.com/office/drawing/2015/9/8/chartex" xmlns:cx2="http://schemas.microsoft.com/office/drawing/2015/10/21/chartex" xmlns:cx3="http://schemas.microsoft.com/office/drawing/2016/5/9/chartex" xmlns:cx4="http://schemas.microsoft.com/office/drawing/2016/5/10/chartex" xmlns:cx5="http://schemas.microsoft.com/office/drawing/2016/5/11/chartex" xmlns:cx6="http://schemas.microsoft.com/office/drawing/2016/5/12/chartex" xmlns:cx7="http://schemas.microsoft.com/office/drawing/2016/5/13/chartex" xmlns:cx8="http://schemas.microsoft.com/office/drawing/2016/5/14/chartex" xmlns:mc="http://schemas.openxmlformats.org/markup-compatibility/2006" xmlns:aink="http://schemas.microsoft.com/office/drawing/2016/ink" xmlns:am3d="http://schemas.microsoft.com/office/drawing/2017/model3d" xmlns:o="urn:schemas-microsoft-com:office:office" xmlns:oel="http://schemas.microsoft.com/office/2019/extlst" xmlns:r="http://schemas.openxmlformats.org/officeDocument/2006/relationships" xmlns:m="http://schemas.openxmlformats.org/officeDocument/2006/math" xmlns:v="urn:schemas-microsoft-com:vml" xmlns:wp14="http://schemas.microsoft.com/office/word/2010/wordprocessingDrawing" xmlns:wp="http://schemas.openxmlformats.org/drawingml/2006/wordprocessingDrawing" xmlns:w10="urn:schemas-microsoft-com:office:word" xmlns:w="http://schemas.openxmlformats.org/wordprocessingml/2006/main" xmlns:w14="http://schemas.microsoft.com/office/word/2010/wordml" xmlns:w15="http://schemas.microsoft.com/office/word/2012/wordml" xmlns:w16cex="http://schemas.microsoft.com/office/word/2018/wordml/cex" xmlns:w16cid="http://schemas.microsoft.com/office/word/2016/wordml/cid" xmlns:w16="http://schemas.microsoft.com/office/word/2018/wordml" xmlns:w16sdtdh="http://schemas.microsoft.com/office/word/2020/wordml/sdtdatahash" xmlns:w16se="http://schemas.microsoft.com/office/word/2015/wordml/symex" xmlns:wpg="http://schemas.microsoft.com/office/word/2010/wordprocessingGroup" xmlns:wpi="http://schemas.microsoft.com/office/word/2010/wordprocessingInk" xmlns:wne="http://schemas.microsoft.com/office/word/2006/wordml" xmlns:wps="http://schemas.microsoft.com/office/word/2010/wordprocessingShape" mc:Ignorable="w14 w15 w16se w16cid w16 w16cex w16sdtdh wp14">
   <w:abstractNum w:abstractNumId="0" w15:restartNumberingAfterBreak="0">
     <w:nsid w:val="1882679B"/>
     <w:multiLevelType w:val="multilevel"/>
@@ -1934,7 +1976,7 @@
 </file>
 
 <file path=word/styles.xml><?xml version="1.0" encoding="utf-8"?>
-<w:styles xmlns:mc="http://schemas.openxmlformats.org/markup-compatibility/2006" xmlns:r="http://schemas.openxmlformats.org/officeDocument/2006/relationships" xmlns:w="http://schemas.openxmlformats.org/wordprocessingml/2006/main" xmlns:w14="http://schemas.microsoft.com/office/word/2010/wordml" xmlns:w15="http://schemas.microsoft.com/office/word/2012/wordml" xmlns:w16cex="http://schemas.microsoft.com/office/word/2018/wordml/cex" xmlns:w16cid="http://schemas.microsoft.com/office/word/2016/wordml/cid" xmlns:w16="http://schemas.microsoft.com/office/word/2018/wordml" xmlns:w16du="http://schemas.microsoft.com/office/word/2023/wordml/word16du" xmlns:w16sdtdh="http://schemas.microsoft.com/office/word/2020/wordml/sdtdatahash" xmlns:w16se="http://schemas.microsoft.com/office/word/2015/wordml/symex" mc:Ignorable="w14 w15 w16se w16cid w16 w16cex w16sdtdh w16du">
+<w:styles xmlns:mc="http://schemas.openxmlformats.org/markup-compatibility/2006" xmlns:r="http://schemas.openxmlformats.org/officeDocument/2006/relationships" xmlns:w="http://schemas.openxmlformats.org/wordprocessingml/2006/main" xmlns:w14="http://schemas.microsoft.com/office/word/2010/wordml" xmlns:w15="http://schemas.microsoft.com/office/word/2012/wordml" xmlns:w16cex="http://schemas.microsoft.com/office/word/2018/wordml/cex" xmlns:w16cid="http://schemas.microsoft.com/office/word/2016/wordml/cid" xmlns:w16="http://schemas.microsoft.com/office/word/2018/wordml" xmlns:w16sdtdh="http://schemas.microsoft.com/office/word/2020/wordml/sdtdatahash" xmlns:w16se="http://schemas.microsoft.com/office/word/2015/wordml/symex" mc:Ignorable="w14 w15 w16se w16cid w16 w16cex w16sdtdh">
   <w:docDefaults>
     <w:rPrDefault>
       <w:rPr>
@@ -2536,6 +2578,7 @@
   <w:style w:type="character" w:default="1" w:styleId="DefaultParagraphFont">
     <w:name w:val="Default Paragraph Font"/>
     <w:uiPriority w:val="1"/>
+    <w:semiHidden/>
     <w:unhideWhenUsed/>
   </w:style>
   <w:style w:type="table" w:default="1" w:styleId="TableNormal">

</xml_diff>